<commit_message>
fixed resume / misc
</commit_message>
<xml_diff>
--- a/public/files/Andrew_Ochs_Resume.docx
+++ b/public/files/Andrew_Ochs_Resume.docx
@@ -54,21 +54,44 @@
       <w:pPr>
         <w:pStyle w:val="ContactInfo"/>
       </w:pPr>
+      <w:r>
+        <w:t xml:space="preserve">Portfolio | </w:t>
+      </w:r>
       <w:hyperlink r:id="rId8" w:history="1">
         <w:r>
           <w:rPr>
             <w:rStyle w:val="Hyperlink"/>
           </w:rPr>
-          <w:t>github.com/</w:t>
+          <w:t>andrewochs.com</w:t>
         </w:r>
-        <w:proofErr w:type="spellStart"/>
+      </w:hyperlink>
+    </w:p>
+    <w:p>
+      <w:pPr>
+        <w:pStyle w:val="ContactInfo"/>
+      </w:pPr>
+      <w:r>
+        <w:t xml:space="preserve">GitHub   | </w:t>
+      </w:r>
+      <w:hyperlink r:id="rId9" w:history="1">
         <w:r>
           <w:rPr>
             <w:rStyle w:val="Hyperlink"/>
           </w:rPr>
-          <w:t>AndrewOchs</w:t>
+          <w:t>https://g</w:t>
         </w:r>
-        <w:proofErr w:type="spellEnd"/>
+        <w:r>
+          <w:rPr>
+            <w:rStyle w:val="Hyperlink"/>
+          </w:rPr>
+          <w:t>i</w:t>
+        </w:r>
+        <w:r>
+          <w:rPr>
+            <w:rStyle w:val="Hyperlink"/>
+          </w:rPr>
+          <w:t>thub.com/AndrewOchs</w:t>
+        </w:r>
       </w:hyperlink>
     </w:p>
     <w:p>
@@ -134,7 +157,21 @@
           <w:sz w:val="21"/>
           <w:szCs w:val="21"/>
         </w:rPr>
-        <w:t xml:space="preserve">: React, Git, </w:t>
+        <w:t xml:space="preserve">: React, </w:t>
+      </w:r>
+      <w:r>
+        <w:rPr>
+          <w:sz w:val="21"/>
+          <w:szCs w:val="21"/>
+        </w:rPr>
+        <w:t xml:space="preserve">Vite, </w:t>
+      </w:r>
+      <w:r>
+        <w:rPr>
+          <w:sz w:val="21"/>
+          <w:szCs w:val="21"/>
+        </w:rPr>
+        <w:t xml:space="preserve">Git, </w:t>
       </w:r>
       <w:r>
         <w:rPr>
@@ -180,17 +217,8 @@
           <w:sz w:val="21"/>
           <w:szCs w:val="21"/>
         </w:rPr>
-        <w:t xml:space="preserve">, </w:t>
-      </w:r>
-      <w:proofErr w:type="spellStart"/>
-      <w:r>
-        <w:rPr>
-          <w:sz w:val="21"/>
-          <w:szCs w:val="21"/>
-        </w:rPr>
-        <w:t>PyTest</w:t>
-      </w:r>
-      <w:proofErr w:type="spellEnd"/>
+        <w:t>, PyTest</w:t>
+      </w:r>
     </w:p>
     <w:p>
       <w:pPr>
@@ -473,14 +501,6 @@
     <w:p>
       <w:pPr>
         <w:rPr>
-          <w:sz w:val="21"/>
-          <w:szCs w:val="21"/>
-        </w:rPr>
-      </w:pPr>
-    </w:p>
-    <w:p>
-      <w:pPr>
-        <w:rPr>
           <w:b/>
           <w:bCs/>
           <w:sz w:val="28"/>
@@ -503,16 +523,7 @@
           <w:sz w:val="28"/>
           <w:szCs w:val="28"/>
         </w:rPr>
-        <w:t>Projects</w:t>
-      </w:r>
-    </w:p>
-    <w:p>
-      <w:r>
-        <w:rPr>
-          <w:b/>
-          <w:bCs/>
-        </w:rPr>
-        <w:t xml:space="preserve">Temple University </w:t>
+        <w:t>/ Personal Projects</w:t>
       </w:r>
     </w:p>
     <w:p>
@@ -567,35 +578,14 @@
           <w:sz w:val="21"/>
           <w:szCs w:val="21"/>
         </w:rPr>
-        <w:t>Thread Synchronization</w:t>
+        <w:t>File Decompression</w:t>
       </w:r>
       <w:r>
         <w:rPr>
           <w:sz w:val="21"/>
           <w:szCs w:val="21"/>
         </w:rPr>
-        <w:t>: Implemente</w:t>
-      </w:r>
-      <w:r>
-        <w:rPr>
-          <w:sz w:val="21"/>
-          <w:szCs w:val="21"/>
-        </w:rPr>
-        <w:t xml:space="preserve">d multithreading and locking mechanisms to simulate </w:t>
-      </w:r>
-      <w:r>
-        <w:rPr>
-          <w:sz w:val="21"/>
-          <w:szCs w:val="21"/>
-        </w:rPr>
-        <w:t xml:space="preserve">concurrent </w:t>
-      </w:r>
-      <w:r>
-        <w:rPr>
-          <w:sz w:val="21"/>
-          <w:szCs w:val="21"/>
-        </w:rPr>
-        <w:t>programs.</w:t>
+        <w:t>: Built a tool for decompressing files using FAT in C.</w:t>
       </w:r>
     </w:p>
     <w:p>
@@ -612,14 +602,14 @@
           <w:sz w:val="21"/>
           <w:szCs w:val="21"/>
         </w:rPr>
-        <w:t>File Decompression</w:t>
+        <w:t xml:space="preserve">Portfolio Website: </w:t>
       </w:r>
       <w:r>
         <w:rPr>
           <w:sz w:val="21"/>
           <w:szCs w:val="21"/>
         </w:rPr>
-        <w:t>: Built a tool for decompressing files using FAT in C.</w:t>
+        <w:t>Built a website leveraging Vite / React frameworks to showcase my abilities as a software / web developer.</w:t>
       </w:r>
     </w:p>
     <w:p>
@@ -745,7 +735,7 @@
         </w:rPr>
         <w:t xml:space="preserve"> - </w:t>
       </w:r>
-      <w:hyperlink r:id="rId9" w:history="1">
+      <w:hyperlink r:id="rId10" w:history="1">
         <w:r>
           <w:rPr>
             <w:rStyle w:val="Hyperlink"/>
@@ -1182,9 +1172,9 @@
     </w:p>
     <w:p/>
     <w:sectPr>
-      <w:headerReference w:type="default" r:id="rId10"/>
-      <w:footerReference w:type="default" r:id="rId11"/>
-      <w:headerReference w:type="first" r:id="rId12"/>
+      <w:headerReference w:type="default" r:id="rId11"/>
+      <w:footerReference w:type="default" r:id="rId12"/>
+      <w:headerReference w:type="first" r:id="rId13"/>
       <w:pgSz w:w="12240" w:h="15840"/>
       <w:pgMar w:top="1152" w:right="1123" w:bottom="1195" w:left="1123" w:header="432" w:footer="720" w:gutter="0"/>
       <w:cols w:num="2" w:space="720"/>
@@ -4293,7 +4283,7 @@
     <w:charset w:val="00"/>
     <w:family w:val="modern"/>
     <w:pitch w:val="fixed"/>
-    <w:sig w:usb0="E0002AFF" w:usb1="C0007843" w:usb2="00000009" w:usb3="00000000" w:csb0="000001FF" w:csb1="00000000"/>
+    <w:sig w:usb0="E0002EFF" w:usb1="C0007843" w:usb2="00000009" w:usb3="00000000" w:csb0="000001FF" w:csb1="00000000"/>
   </w:font>
   <w:font w:name="Wingdings">
     <w:panose1 w:val="05000000000000000000"/>
@@ -4314,7 +4304,7 @@
     <w:charset w:val="00"/>
     <w:family w:val="swiss"/>
     <w:pitch w:val="variable"/>
-    <w:sig w:usb0="E0002AFF" w:usb1="C000247B" w:usb2="00000009" w:usb3="00000000" w:csb0="000001FF" w:csb1="00000000"/>
+    <w:sig w:usb0="E4002EFF" w:usb1="C200247B" w:usb2="00000009" w:usb3="00000000" w:csb0="000001FF" w:csb1="00000000"/>
   </w:font>
   <w:font w:name="Calibri Light">
     <w:panose1 w:val="020F0302020204030204"/>
@@ -4346,6 +4336,8 @@
     <w:rsid w:val="00360375"/>
     <w:rsid w:val="008D569C"/>
     <w:rsid w:val="00902437"/>
+    <w:rsid w:val="009E7282"/>
+    <w:rsid w:val="00AF6F6A"/>
   </w:rsids>
   <m:mathPr>
     <m:mathFont m:val="Cambria Math"/>

</xml_diff>